<commit_message>
Generación de estadísticas Introducción en el juego del guardado de estadísticas Modo entrenamiento ia vs ia, introducido
</commit_message>
<xml_diff>
--- a/Horas TFG.docx
+++ b/Horas TFG.docx
@@ -9,6 +9,9 @@
         </w:rPr>
       </w:pPr>
       <w:r>
+        <w:t>a</w:t>
+      </w:r>
+      <w:r>
         <w:t>sss</w:t>
       </w:r>
       <w:r>
@@ -33,13 +36,49 @@
         <w:rPr>
           <w:u w:val="single"/>
         </w:rPr>
-        <w:t>dd</w:t>
+        <w:t>d</w:t>
+      </w:r>
+      <w:r>
+        <w:rPr>
+          <w:u w:val="single"/>
+        </w:rPr>
+        <w:t>sdas</w:t>
+      </w:r>
+      <w:r>
+        <w:rPr>
+          <w:u w:val="single"/>
+        </w:rPr>
+        <w:t>wdqwd</w:t>
+      </w:r>
+      <w:r>
+        <w:rPr>
+          <w:u w:val="single"/>
+        </w:rPr>
+        <w:t>ASDASDA</w:t>
+      </w:r>
+      <w:r>
+        <w:rPr>
+          <w:u w:val="single"/>
+        </w:rPr>
+        <w:t>d</w:t>
+      </w:r>
+      <w:r>
+        <w:rPr>
+          <w:u w:val="single"/>
+        </w:rPr>
+        <w:t>d</w:t>
       </w:r>
       <w:r>
         <w:rPr>
           <w:u w:val="single"/>
         </w:rPr>
         <w:t>asdad</w:t>
+      </w:r>
+      <w:r>
+        <w:rPr>
+          <w:u w:val="single"/>
+        </w:rPr>
+        <w:t>ss</w:t>
       </w:r>
     </w:p>
     <w:sectPr>

</xml_diff>

<commit_message>
Creación estructuras base Deep Q-Learning
</commit_message>
<xml_diff>
--- a/Horas TFG.docx
+++ b/Horas TFG.docx
@@ -79,6 +79,18 @@
           <w:u w:val="single"/>
         </w:rPr>
         <w:t>ss</w:t>
+      </w:r>
+      <w:r>
+        <w:rPr>
+          <w:u w:val="single"/>
+        </w:rPr>
+        <w:t>aaa</w:t>
+      </w:r>
+      <w:r>
+        <w:rPr>
+          <w:u w:val="single"/>
+        </w:rPr>
+        <w:t>ww</w:t>
       </w:r>
     </w:p>
     <w:sectPr>

</xml_diff>

<commit_message>
Ampliación Q-Learning Introducido agent controller
</commit_message>
<xml_diff>
--- a/Horas TFG.docx
+++ b/Horas TFG.docx
@@ -90,7 +90,31 @@
         <w:rPr>
           <w:u w:val="single"/>
         </w:rPr>
-        <w:t>ww</w:t>
+        <w:t>w</w:t>
+      </w:r>
+      <w:r>
+        <w:rPr>
+          <w:u w:val="single"/>
+        </w:rPr>
+        <w:t>AAA</w:t>
+      </w:r>
+      <w:r>
+        <w:rPr>
+          <w:u w:val="single"/>
+        </w:rPr>
+        <w:t>asas</w:t>
+      </w:r>
+      <w:r>
+        <w:rPr>
+          <w:u w:val="single"/>
+        </w:rPr>
+        <w:t>a</w:t>
+      </w:r>
+      <w:r>
+        <w:rPr>
+          <w:u w:val="single"/>
+        </w:rPr>
+        <w:t>w</w:t>
       </w:r>
     </w:p>
     <w:sectPr>

</xml_diff>

<commit_message>
Mirar por que no funciona el multijugador
</commit_message>
<xml_diff>
--- a/Horas TFG.docx
+++ b/Horas TFG.docx
@@ -90,7 +90,31 @@
         <w:rPr>
           <w:u w:val="single"/>
         </w:rPr>
-        <w:t>ww</w:t>
+        <w:t>w</w:t>
+      </w:r>
+      <w:r>
+        <w:rPr>
+          <w:u w:val="single"/>
+        </w:rPr>
+        <w:t>AAA</w:t>
+      </w:r>
+      <w:r>
+        <w:rPr>
+          <w:u w:val="single"/>
+        </w:rPr>
+        <w:t>asas</w:t>
+      </w:r>
+      <w:r>
+        <w:rPr>
+          <w:u w:val="single"/>
+        </w:rPr>
+        <w:t>a</w:t>
+      </w:r>
+      <w:r>
+        <w:rPr>
+          <w:u w:val="single"/>
+        </w:rPr>
+        <w:t>w</w:t>
       </w:r>
     </w:p>
     <w:sectPr>

</xml_diff>